<commit_message>
started compiling main program
gotta fix the adding task system to get it completely working
</commit_message>
<xml_diff>
--- a/test table.docx
+++ b/test table.docx
@@ -273,7 +273,16 @@
                 <w:sz w:val="24"/>
                 <w:szCs w:val="24"/>
               </w:rPr>
-              <w:t>1, 1, 1, 1, 1, 1</w:t>
+              <w:t>1, 1, 1</w:t>
+            </w:r>
+            <w:bookmarkStart w:id="0" w:name="_GoBack"/>
+            <w:bookmarkEnd w:id="0"/>
+            <w:r>
+              <w:rPr>
+                <w:sz w:val="24"/>
+                <w:szCs w:val="24"/>
+              </w:rPr>
+              <w:t>, 1, 1, 1</w:t>
             </w:r>
           </w:p>
         </w:tc>
@@ -417,15 +426,13 @@
               </w:rPr>
               <w:t xml:space="preserve">Abolished the practice of adding the int_TimeNeeded variable to the csv, as not enough </w:t>
             </w:r>
-            <w:proofErr w:type="spellStart"/>
-            <w:r>
-              <w:rPr>
-                <w:sz w:val="24"/>
-                <w:szCs w:val="24"/>
-              </w:rPr>
-              <w:t>boundry</w:t>
-            </w:r>
-            <w:proofErr w:type="spellEnd"/>
+            <w:r>
+              <w:rPr>
+                <w:sz w:val="24"/>
+                <w:szCs w:val="24"/>
+              </w:rPr>
+              <w:t>boundary</w:t>
+            </w:r>
             <w:r>
               <w:rPr>
                 <w:sz w:val="24"/>
@@ -449,15 +456,13 @@
               </w:rPr>
               <w:t xml:space="preserve"> break the code. Also changes 1 </w:t>
             </w:r>
-            <w:proofErr w:type="spellStart"/>
-            <w:r>
-              <w:rPr>
-                <w:sz w:val="24"/>
-                <w:szCs w:val="24"/>
-              </w:rPr>
-              <w:t>boundry</w:t>
-            </w:r>
-            <w:proofErr w:type="spellEnd"/>
+            <w:r>
+              <w:rPr>
+                <w:sz w:val="24"/>
+                <w:szCs w:val="24"/>
+              </w:rPr>
+              <w:t>boundary</w:t>
+            </w:r>
             <w:r>
               <w:rPr>
                 <w:sz w:val="24"/>
@@ -789,8 +794,13 @@
                 <w:szCs w:val="24"/>
               </w:rPr>
             </w:pPr>
-            <w:bookmarkStart w:id="0" w:name="_GoBack"/>
-            <w:bookmarkEnd w:id="0"/>
+            <w:r>
+              <w:rPr>
+                <w:sz w:val="24"/>
+                <w:szCs w:val="24"/>
+              </w:rPr>
+              <w:t>&gt;= 7 boundary condition</w:t>
+            </w:r>
           </w:p>
         </w:tc>
         <w:tc>
@@ -804,6 +814,13 @@
                 <w:szCs w:val="24"/>
               </w:rPr>
             </w:pPr>
+            <w:r>
+              <w:rPr>
+                <w:sz w:val="24"/>
+                <w:szCs w:val="24"/>
+              </w:rPr>
+              <w:t>7 hours</w:t>
+            </w:r>
           </w:p>
         </w:tc>
         <w:tc>
@@ -817,6 +834,13 @@
                 <w:szCs w:val="24"/>
               </w:rPr>
             </w:pPr>
+            <w:r>
+              <w:rPr>
+                <w:sz w:val="24"/>
+                <w:szCs w:val="24"/>
+              </w:rPr>
+              <w:t>2, 2, 2, 1</w:t>
+            </w:r>
           </w:p>
         </w:tc>
         <w:tc>

</xml_diff>